<commit_message>
Change approach for getting survey cell
</commit_message>
<xml_diff>
--- a/input_files/blank_example.docx
+++ b/input_files/blank_example.docx
@@ -12746,9 +12746,7 @@
         <w:tblLook w:val="04A0" w:firstRow="1" w:lastRow="0" w:firstColumn="1" w:lastColumn="0" w:noHBand="0" w:noVBand="1"/>
       </w:tblPr>
       <w:tblGrid>
-        <w:gridCol w:w="3512"/>
-        <w:gridCol w:w="11"/>
-        <w:gridCol w:w="6"/>
+        <w:gridCol w:w="3529"/>
         <w:gridCol w:w="709"/>
         <w:gridCol w:w="567"/>
         <w:gridCol w:w="2693"/>
@@ -12767,7 +12765,7 @@
         <w:tc>
           <w:tcPr>
             <w:tcW w:w="12895" w:type="dxa"/>
-            <w:gridSpan w:val="11"/>
+            <w:gridSpan w:val="9"/>
             <w:tcBorders>
               <w:top w:val="single" w:sz="12" w:space="0" w:color="auto"/>
               <w:left w:val="single" w:sz="12" w:space="0" w:color="auto"/>
@@ -12839,7 +12837,7 @@
       <w:tr>
         <w:tc>
           <w:tcPr>
-            <w:tcW w:w="3512" w:type="dxa"/>
+            <w:tcW w:w="3529" w:type="dxa"/>
             <w:tcBorders>
               <w:top w:val="single" w:sz="12" w:space="0" w:color="auto"/>
               <w:left w:val="single" w:sz="12" w:space="0" w:color="auto"/>
@@ -12868,8 +12866,8 @@
         </w:tc>
         <w:tc>
           <w:tcPr>
-            <w:tcW w:w="1293" w:type="dxa"/>
-            <w:gridSpan w:val="4"/>
+            <w:tcW w:w="1276" w:type="dxa"/>
+            <w:gridSpan w:val="2"/>
             <w:tcBorders>
               <w:top w:val="single" w:sz="12" w:space="0" w:color="auto"/>
               <w:bottom w:val="single" w:sz="12" w:space="0" w:color="auto"/>
@@ -13106,7 +13104,7 @@
         <w:tc>
           <w:tcPr>
             <w:tcW w:w="4805" w:type="dxa"/>
-            <w:gridSpan w:val="5"/>
+            <w:gridSpan w:val="3"/>
             <w:tcBorders>
               <w:top w:val="single" w:sz="12" w:space="0" w:color="auto"/>
               <w:left w:val="single" w:sz="12" w:space="0" w:color="auto"/>
@@ -13259,7 +13257,7 @@
       <w:tr>
         <w:tc>
           <w:tcPr>
-            <w:tcW w:w="3512" w:type="dxa"/>
+            <w:tcW w:w="3529" w:type="dxa"/>
             <w:tcBorders>
               <w:left w:val="single" w:sz="12" w:space="0" w:color="auto"/>
             </w:tcBorders>
@@ -13285,8 +13283,7 @@
         </w:tc>
         <w:tc>
           <w:tcPr>
-            <w:tcW w:w="726" w:type="dxa"/>
-            <w:gridSpan w:val="3"/>
+            <w:tcW w:w="709" w:type="dxa"/>
           </w:tcPr>
           <w:p>
             <w:pPr>
@@ -13496,7 +13493,7 @@
         </w:trPr>
         <w:tc>
           <w:tcPr>
-            <w:tcW w:w="3512" w:type="dxa"/>
+            <w:tcW w:w="3529" w:type="dxa"/>
             <w:tcBorders>
               <w:left w:val="single" w:sz="12" w:space="0" w:color="auto"/>
             </w:tcBorders>
@@ -13539,8 +13536,7 @@
         </w:tc>
         <w:tc>
           <w:tcPr>
-            <w:tcW w:w="726" w:type="dxa"/>
-            <w:gridSpan w:val="3"/>
+            <w:tcW w:w="709" w:type="dxa"/>
           </w:tcPr>
           <w:p>
             <w:pPr>
@@ -13760,7 +13756,7 @@
         </w:trPr>
         <w:tc>
           <w:tcPr>
-            <w:tcW w:w="3512" w:type="dxa"/>
+            <w:tcW w:w="3529" w:type="dxa"/>
             <w:tcBorders>
               <w:left w:val="single" w:sz="12" w:space="0" w:color="auto"/>
             </w:tcBorders>
@@ -13786,8 +13782,7 @@
         </w:tc>
         <w:tc>
           <w:tcPr>
-            <w:tcW w:w="726" w:type="dxa"/>
-            <w:gridSpan w:val="3"/>
+            <w:tcW w:w="709" w:type="dxa"/>
           </w:tcPr>
           <w:p>
             <w:pPr>
@@ -13996,7 +13991,7 @@
         </w:trPr>
         <w:tc>
           <w:tcPr>
-            <w:tcW w:w="3512" w:type="dxa"/>
+            <w:tcW w:w="3529" w:type="dxa"/>
             <w:tcBorders>
               <w:left w:val="single" w:sz="12" w:space="0" w:color="auto"/>
             </w:tcBorders>
@@ -14022,8 +14017,7 @@
         </w:tc>
         <w:tc>
           <w:tcPr>
-            <w:tcW w:w="726" w:type="dxa"/>
-            <w:gridSpan w:val="3"/>
+            <w:tcW w:w="709" w:type="dxa"/>
           </w:tcPr>
           <w:p>
             <w:pPr>
@@ -14201,7 +14195,7 @@
       <w:tr>
         <w:tc>
           <w:tcPr>
-            <w:tcW w:w="3512" w:type="dxa"/>
+            <w:tcW w:w="3529" w:type="dxa"/>
             <w:tcBorders>
               <w:left w:val="single" w:sz="12" w:space="0" w:color="auto"/>
             </w:tcBorders>
@@ -14227,8 +14221,7 @@
         </w:tc>
         <w:tc>
           <w:tcPr>
-            <w:tcW w:w="726" w:type="dxa"/>
-            <w:gridSpan w:val="3"/>
+            <w:tcW w:w="709" w:type="dxa"/>
             <w:vAlign w:val="center"/>
           </w:tcPr>
           <w:p>
@@ -14460,7 +14453,7 @@
         </w:trPr>
         <w:tc>
           <w:tcPr>
-            <w:tcW w:w="3512" w:type="dxa"/>
+            <w:tcW w:w="3529" w:type="dxa"/>
             <w:vMerge w:val="restart"/>
             <w:tcBorders>
               <w:left w:val="single" w:sz="12" w:space="0" w:color="auto"/>
@@ -14495,8 +14488,7 @@
         </w:tc>
         <w:tc>
           <w:tcPr>
-            <w:tcW w:w="726" w:type="dxa"/>
-            <w:gridSpan w:val="3"/>
+            <w:tcW w:w="709" w:type="dxa"/>
             <w:vMerge w:val="restart"/>
             <w:tcBorders>
               <w:left w:val="single" w:sz="4" w:space="0" w:color="auto"/>
@@ -14749,7 +14741,7 @@
         </w:trPr>
         <w:tc>
           <w:tcPr>
-            <w:tcW w:w="3512" w:type="dxa"/>
+            <w:tcW w:w="3529" w:type="dxa"/>
             <w:vMerge/>
             <w:tcBorders>
               <w:left w:val="single" w:sz="12" w:space="0" w:color="auto"/>
@@ -14769,8 +14761,7 @@
         </w:tc>
         <w:tc>
           <w:tcPr>
-            <w:tcW w:w="726" w:type="dxa"/>
-            <w:gridSpan w:val="3"/>
+            <w:tcW w:w="709" w:type="dxa"/>
             <w:vMerge/>
             <w:tcBorders>
               <w:left w:val="single" w:sz="4" w:space="0" w:color="auto"/>
@@ -14957,7 +14948,7 @@
         </w:trPr>
         <w:tc>
           <w:tcPr>
-            <w:tcW w:w="3512" w:type="dxa"/>
+            <w:tcW w:w="3529" w:type="dxa"/>
             <w:vMerge w:val="restart"/>
             <w:tcBorders>
               <w:left w:val="single" w:sz="12" w:space="0" w:color="auto"/>
@@ -14983,8 +14974,7 @@
         </w:tc>
         <w:tc>
           <w:tcPr>
-            <w:tcW w:w="726" w:type="dxa"/>
-            <w:gridSpan w:val="3"/>
+            <w:tcW w:w="709" w:type="dxa"/>
             <w:vMerge w:val="restart"/>
             <w:tcBorders>
               <w:left w:val="single" w:sz="4" w:space="0" w:color="auto"/>
@@ -15211,7 +15201,7 @@
         </w:trPr>
         <w:tc>
           <w:tcPr>
-            <w:tcW w:w="3512" w:type="dxa"/>
+            <w:tcW w:w="3529" w:type="dxa"/>
             <w:vMerge/>
             <w:tcBorders>
               <w:left w:val="single" w:sz="12" w:space="0" w:color="auto"/>
@@ -15231,8 +15221,7 @@
         </w:tc>
         <w:tc>
           <w:tcPr>
-            <w:tcW w:w="726" w:type="dxa"/>
-            <w:gridSpan w:val="3"/>
+            <w:tcW w:w="709" w:type="dxa"/>
             <w:vMerge/>
             <w:tcBorders>
               <w:left w:val="single" w:sz="4" w:space="0" w:color="auto"/>
@@ -15451,7 +15440,7 @@
         </w:trPr>
         <w:tc>
           <w:tcPr>
-            <w:tcW w:w="3512" w:type="dxa"/>
+            <w:tcW w:w="3529" w:type="dxa"/>
             <w:tcBorders>
               <w:left w:val="single" w:sz="12" w:space="0" w:color="auto"/>
               <w:right w:val="single" w:sz="4" w:space="0" w:color="auto"/>
@@ -15476,8 +15465,7 @@
         </w:tc>
         <w:tc>
           <w:tcPr>
-            <w:tcW w:w="726" w:type="dxa"/>
-            <w:gridSpan w:val="3"/>
+            <w:tcW w:w="709" w:type="dxa"/>
             <w:tcBorders>
               <w:left w:val="single" w:sz="4" w:space="0" w:color="auto"/>
               <w:right w:val="single" w:sz="4" w:space="0" w:color="auto"/>
@@ -15701,7 +15689,7 @@
         </w:trPr>
         <w:tc>
           <w:tcPr>
-            <w:tcW w:w="3512" w:type="dxa"/>
+            <w:tcW w:w="3529" w:type="dxa"/>
             <w:tcBorders>
               <w:left w:val="single" w:sz="12" w:space="0" w:color="auto"/>
               <w:right w:val="single" w:sz="4" w:space="0" w:color="auto"/>
@@ -15726,8 +15714,7 @@
         </w:tc>
         <w:tc>
           <w:tcPr>
-            <w:tcW w:w="726" w:type="dxa"/>
-            <w:gridSpan w:val="3"/>
+            <w:tcW w:w="709" w:type="dxa"/>
             <w:tcBorders>
               <w:left w:val="single" w:sz="4" w:space="0" w:color="auto"/>
               <w:right w:val="single" w:sz="4" w:space="0" w:color="auto"/>
@@ -15940,7 +15927,7 @@
         </w:trPr>
         <w:tc>
           <w:tcPr>
-            <w:tcW w:w="3512" w:type="dxa"/>
+            <w:tcW w:w="3529" w:type="dxa"/>
             <w:tcBorders>
               <w:left w:val="single" w:sz="12" w:space="0" w:color="auto"/>
             </w:tcBorders>
@@ -15966,8 +15953,7 @@
         </w:tc>
         <w:tc>
           <w:tcPr>
-            <w:tcW w:w="726" w:type="dxa"/>
-            <w:gridSpan w:val="3"/>
+            <w:tcW w:w="709" w:type="dxa"/>
           </w:tcPr>
           <w:p>
             <w:pPr>
@@ -16185,7 +16171,7 @@
         </w:trPr>
         <w:tc>
           <w:tcPr>
-            <w:tcW w:w="3512" w:type="dxa"/>
+            <w:tcW w:w="3529" w:type="dxa"/>
             <w:tcBorders>
               <w:left w:val="single" w:sz="12" w:space="0" w:color="auto"/>
             </w:tcBorders>
@@ -16211,8 +16197,7 @@
         </w:tc>
         <w:tc>
           <w:tcPr>
-            <w:tcW w:w="726" w:type="dxa"/>
-            <w:gridSpan w:val="3"/>
+            <w:tcW w:w="709" w:type="dxa"/>
           </w:tcPr>
           <w:p>
             <w:pPr>
@@ -16427,7 +16412,7 @@
         </w:trPr>
         <w:tc>
           <w:tcPr>
-            <w:tcW w:w="3512" w:type="dxa"/>
+            <w:tcW w:w="3529" w:type="dxa"/>
             <w:vMerge w:val="restart"/>
             <w:tcBorders>
               <w:left w:val="single" w:sz="12" w:space="0" w:color="auto"/>
@@ -16440,6 +16425,8 @@
                 <w:rFonts w:ascii="Times New Roman" w:hAnsi="Times New Roman" w:cs="Times New Roman"/>
               </w:rPr>
             </w:pPr>
+            <w:bookmarkStart w:id="0" w:name="_GoBack"/>
+            <w:bookmarkEnd w:id="0"/>
             <w:r>
               <w:rPr>
                 <w:rFonts w:ascii="Times New Roman" w:hAnsi="Times New Roman" w:cs="Times New Roman"/>
@@ -16452,8 +16439,7 @@
         </w:tc>
         <w:tc>
           <w:tcPr>
-            <w:tcW w:w="726" w:type="dxa"/>
-            <w:gridSpan w:val="3"/>
+            <w:tcW w:w="709" w:type="dxa"/>
             <w:vMerge w:val="restart"/>
             <w:vAlign w:val="center"/>
           </w:tcPr>
@@ -16678,7 +16664,7 @@
         </w:trPr>
         <w:tc>
           <w:tcPr>
-            <w:tcW w:w="3512" w:type="dxa"/>
+            <w:tcW w:w="3529" w:type="dxa"/>
             <w:vMerge/>
             <w:tcBorders>
               <w:left w:val="single" w:sz="12" w:space="0" w:color="auto"/>
@@ -16697,8 +16683,7 @@
         </w:tc>
         <w:tc>
           <w:tcPr>
-            <w:tcW w:w="726" w:type="dxa"/>
-            <w:gridSpan w:val="3"/>
+            <w:tcW w:w="709" w:type="dxa"/>
             <w:vMerge/>
             <w:vAlign w:val="center"/>
           </w:tcPr>
@@ -16917,7 +16902,7 @@
         </w:trPr>
         <w:tc>
           <w:tcPr>
-            <w:tcW w:w="3512" w:type="dxa"/>
+            <w:tcW w:w="3529" w:type="dxa"/>
             <w:vMerge/>
             <w:tcBorders>
               <w:left w:val="single" w:sz="12" w:space="0" w:color="auto"/>
@@ -16936,8 +16921,7 @@
         </w:tc>
         <w:tc>
           <w:tcPr>
-            <w:tcW w:w="726" w:type="dxa"/>
-            <w:gridSpan w:val="3"/>
+            <w:tcW w:w="709" w:type="dxa"/>
             <w:vMerge/>
             <w:vAlign w:val="center"/>
           </w:tcPr>
@@ -17158,7 +17142,7 @@
         </w:trPr>
         <w:tc>
           <w:tcPr>
-            <w:tcW w:w="3512" w:type="dxa"/>
+            <w:tcW w:w="3529" w:type="dxa"/>
             <w:tcBorders>
               <w:left w:val="single" w:sz="12" w:space="0" w:color="auto"/>
               <w:right w:val="single" w:sz="4" w:space="0" w:color="auto"/>
@@ -17183,8 +17167,7 @@
         </w:tc>
         <w:tc>
           <w:tcPr>
-            <w:tcW w:w="726" w:type="dxa"/>
-            <w:gridSpan w:val="3"/>
+            <w:tcW w:w="709" w:type="dxa"/>
             <w:tcBorders>
               <w:left w:val="single" w:sz="4" w:space="0" w:color="auto"/>
               <w:right w:val="single" w:sz="4" w:space="0" w:color="auto"/>
@@ -17434,7 +17417,7 @@
         </w:trPr>
         <w:tc>
           <w:tcPr>
-            <w:tcW w:w="3512" w:type="dxa"/>
+            <w:tcW w:w="3529" w:type="dxa"/>
             <w:tcBorders>
               <w:left w:val="single" w:sz="12" w:space="0" w:color="auto"/>
               <w:right w:val="single" w:sz="4" w:space="0" w:color="auto"/>
@@ -17459,8 +17442,7 @@
         </w:tc>
         <w:tc>
           <w:tcPr>
-            <w:tcW w:w="726" w:type="dxa"/>
-            <w:gridSpan w:val="3"/>
+            <w:tcW w:w="709" w:type="dxa"/>
             <w:tcBorders>
               <w:left w:val="single" w:sz="4" w:space="0" w:color="auto"/>
               <w:right w:val="single" w:sz="4" w:space="0" w:color="auto"/>
@@ -17705,7 +17687,7 @@
         </w:trPr>
         <w:tc>
           <w:tcPr>
-            <w:tcW w:w="3512" w:type="dxa"/>
+            <w:tcW w:w="3529" w:type="dxa"/>
             <w:tcBorders>
               <w:left w:val="single" w:sz="12" w:space="0" w:color="auto"/>
               <w:right w:val="single" w:sz="4" w:space="0" w:color="auto"/>
@@ -17730,9 +17712,7 @@
         </w:tc>
         <w:tc>
           <w:tcPr>
-            <w:tcW w:w="726" w:type="dxa"/>
-            <w:gridSpan w:val="3"/>
-            <w:vMerge w:val="restart"/>
+            <w:tcW w:w="709" w:type="dxa"/>
             <w:tcBorders>
               <w:left w:val="single" w:sz="4" w:space="0" w:color="auto"/>
               <w:right w:val="single" w:sz="4" w:space="0" w:color="auto"/>
@@ -17753,7 +17733,6 @@
         <w:tc>
           <w:tcPr>
             <w:tcW w:w="567" w:type="dxa"/>
-            <w:vMerge w:val="restart"/>
             <w:tcBorders>
               <w:left w:val="single" w:sz="4" w:space="0" w:color="auto"/>
               <w:right w:val="single" w:sz="12" w:space="0" w:color="auto"/>
@@ -17953,7 +17932,7 @@
         </w:trPr>
         <w:tc>
           <w:tcPr>
-            <w:tcW w:w="3512" w:type="dxa"/>
+            <w:tcW w:w="3529" w:type="dxa"/>
             <w:tcBorders>
               <w:left w:val="single" w:sz="12" w:space="0" w:color="auto"/>
               <w:right w:val="single" w:sz="4" w:space="0" w:color="auto"/>
@@ -17980,9 +17959,7 @@
         </w:tc>
         <w:tc>
           <w:tcPr>
-            <w:tcW w:w="726" w:type="dxa"/>
-            <w:gridSpan w:val="3"/>
-            <w:vMerge/>
+            <w:tcW w:w="709" w:type="dxa"/>
             <w:tcBorders>
               <w:left w:val="single" w:sz="4" w:space="0" w:color="auto"/>
               <w:right w:val="single" w:sz="4" w:space="0" w:color="auto"/>
@@ -18003,7 +17980,6 @@
         <w:tc>
           <w:tcPr>
             <w:tcW w:w="567" w:type="dxa"/>
-            <w:vMerge/>
             <w:tcBorders>
               <w:left w:val="single" w:sz="4" w:space="0" w:color="auto"/>
               <w:right w:val="single" w:sz="12" w:space="0" w:color="auto"/>
@@ -18177,7 +18153,7 @@
         </w:trPr>
         <w:tc>
           <w:tcPr>
-            <w:tcW w:w="3512" w:type="dxa"/>
+            <w:tcW w:w="3529" w:type="dxa"/>
             <w:tcBorders>
               <w:left w:val="single" w:sz="12" w:space="0" w:color="auto"/>
               <w:right w:val="single" w:sz="4" w:space="0" w:color="auto"/>
@@ -18202,8 +18178,7 @@
         </w:tc>
         <w:tc>
           <w:tcPr>
-            <w:tcW w:w="726" w:type="dxa"/>
-            <w:gridSpan w:val="3"/>
+            <w:tcW w:w="709" w:type="dxa"/>
             <w:tcBorders>
               <w:left w:val="single" w:sz="4" w:space="0" w:color="auto"/>
               <w:right w:val="single" w:sz="4" w:space="0" w:color="auto"/>
@@ -18430,7 +18405,7 @@
         </w:trPr>
         <w:tc>
           <w:tcPr>
-            <w:tcW w:w="3512" w:type="dxa"/>
+            <w:tcW w:w="3529" w:type="dxa"/>
             <w:tcBorders>
               <w:left w:val="single" w:sz="12" w:space="0" w:color="auto"/>
               <w:right w:val="single" w:sz="4" w:space="0" w:color="auto"/>
@@ -18455,8 +18430,7 @@
         </w:tc>
         <w:tc>
           <w:tcPr>
-            <w:tcW w:w="726" w:type="dxa"/>
-            <w:gridSpan w:val="3"/>
+            <w:tcW w:w="709" w:type="dxa"/>
             <w:tcBorders>
               <w:left w:val="single" w:sz="4" w:space="0" w:color="auto"/>
               <w:right w:val="single" w:sz="4" w:space="0" w:color="auto"/>
@@ -18686,7 +18660,7 @@
         </w:trPr>
         <w:tc>
           <w:tcPr>
-            <w:tcW w:w="3512" w:type="dxa"/>
+            <w:tcW w:w="3529" w:type="dxa"/>
             <w:tcBorders>
               <w:left w:val="single" w:sz="12" w:space="0" w:color="auto"/>
               <w:right w:val="single" w:sz="4" w:space="0" w:color="auto"/>
@@ -18711,8 +18685,7 @@
         </w:tc>
         <w:tc>
           <w:tcPr>
-            <w:tcW w:w="726" w:type="dxa"/>
-            <w:gridSpan w:val="3"/>
+            <w:tcW w:w="709" w:type="dxa"/>
             <w:tcBorders>
               <w:left w:val="single" w:sz="4" w:space="0" w:color="auto"/>
               <w:right w:val="single" w:sz="4" w:space="0" w:color="auto"/>
@@ -18936,7 +18909,7 @@
         </w:trPr>
         <w:tc>
           <w:tcPr>
-            <w:tcW w:w="3512" w:type="dxa"/>
+            <w:tcW w:w="3529" w:type="dxa"/>
             <w:tcBorders>
               <w:left w:val="single" w:sz="12" w:space="0" w:color="auto"/>
             </w:tcBorders>
@@ -18962,8 +18935,7 @@
         </w:tc>
         <w:tc>
           <w:tcPr>
-            <w:tcW w:w="726" w:type="dxa"/>
-            <w:gridSpan w:val="3"/>
+            <w:tcW w:w="709" w:type="dxa"/>
           </w:tcPr>
           <w:p>
             <w:pPr>
@@ -19176,7 +19148,7 @@
         </w:trPr>
         <w:tc>
           <w:tcPr>
-            <w:tcW w:w="3512" w:type="dxa"/>
+            <w:tcW w:w="3529" w:type="dxa"/>
             <w:tcBorders>
               <w:left w:val="single" w:sz="12" w:space="0" w:color="auto"/>
             </w:tcBorders>
@@ -19202,8 +19174,7 @@
         </w:tc>
         <w:tc>
           <w:tcPr>
-            <w:tcW w:w="726" w:type="dxa"/>
-            <w:gridSpan w:val="3"/>
+            <w:tcW w:w="709" w:type="dxa"/>
           </w:tcPr>
           <w:p>
             <w:pPr>
@@ -19402,7 +19373,7 @@
         </w:trPr>
         <w:tc>
           <w:tcPr>
-            <w:tcW w:w="3512" w:type="dxa"/>
+            <w:tcW w:w="3529" w:type="dxa"/>
             <w:tcBorders>
               <w:left w:val="single" w:sz="12" w:space="0" w:color="auto"/>
               <w:bottom w:val="single" w:sz="12" w:space="0" w:color="auto"/>
@@ -19429,8 +19400,7 @@
         </w:tc>
         <w:tc>
           <w:tcPr>
-            <w:tcW w:w="726" w:type="dxa"/>
-            <w:gridSpan w:val="3"/>
+            <w:tcW w:w="709" w:type="dxa"/>
             <w:tcBorders>
               <w:bottom w:val="single" w:sz="12" w:space="0" w:color="auto"/>
               <w:right w:val="single" w:sz="4" w:space="0" w:color="auto"/>
@@ -19650,7 +19620,7 @@
         <w:tc>
           <w:tcPr>
             <w:tcW w:w="4805" w:type="dxa"/>
-            <w:gridSpan w:val="5"/>
+            <w:gridSpan w:val="3"/>
             <w:tcBorders>
               <w:top w:val="single" w:sz="12" w:space="0" w:color="auto"/>
               <w:left w:val="single" w:sz="12" w:space="0" w:color="auto"/>
@@ -19846,8 +19816,7 @@
         </w:trPr>
         <w:tc>
           <w:tcPr>
-            <w:tcW w:w="3523" w:type="dxa"/>
-            <w:gridSpan w:val="2"/>
+            <w:tcW w:w="3529" w:type="dxa"/>
             <w:tcBorders>
               <w:left w:val="single" w:sz="12" w:space="0" w:color="auto"/>
               <w:right w:val="single" w:sz="4" w:space="0" w:color="auto"/>
@@ -19872,8 +19841,7 @@
         </w:tc>
         <w:tc>
           <w:tcPr>
-            <w:tcW w:w="715" w:type="dxa"/>
-            <w:gridSpan w:val="2"/>
+            <w:tcW w:w="709" w:type="dxa"/>
             <w:tcBorders>
               <w:left w:val="single" w:sz="4" w:space="0" w:color="auto"/>
               <w:right w:val="single" w:sz="4" w:space="0" w:color="auto"/>
@@ -20067,7 +20035,7 @@
         </w:trPr>
         <w:tc>
           <w:tcPr>
-            <w:tcW w:w="3512" w:type="dxa"/>
+            <w:tcW w:w="3529" w:type="dxa"/>
             <w:tcBorders>
               <w:left w:val="single" w:sz="12" w:space="0" w:color="auto"/>
             </w:tcBorders>
@@ -20093,8 +20061,7 @@
         </w:tc>
         <w:tc>
           <w:tcPr>
-            <w:tcW w:w="726" w:type="dxa"/>
-            <w:gridSpan w:val="3"/>
+            <w:tcW w:w="709" w:type="dxa"/>
           </w:tcPr>
           <w:p>
             <w:pPr>
@@ -20290,7 +20257,7 @@
         </w:trPr>
         <w:tc>
           <w:tcPr>
-            <w:tcW w:w="3512" w:type="dxa"/>
+            <w:tcW w:w="3529" w:type="dxa"/>
             <w:tcBorders>
               <w:left w:val="single" w:sz="12" w:space="0" w:color="auto"/>
             </w:tcBorders>
@@ -20316,8 +20283,7 @@
         </w:tc>
         <w:tc>
           <w:tcPr>
-            <w:tcW w:w="726" w:type="dxa"/>
-            <w:gridSpan w:val="3"/>
+            <w:tcW w:w="709" w:type="dxa"/>
           </w:tcPr>
           <w:p>
             <w:pPr>
@@ -20594,7 +20560,7 @@
         </w:trPr>
         <w:tc>
           <w:tcPr>
-            <w:tcW w:w="3512" w:type="dxa"/>
+            <w:tcW w:w="3529" w:type="dxa"/>
             <w:tcBorders>
               <w:left w:val="single" w:sz="12" w:space="0" w:color="auto"/>
             </w:tcBorders>
@@ -20620,8 +20586,7 @@
         </w:tc>
         <w:tc>
           <w:tcPr>
-            <w:tcW w:w="726" w:type="dxa"/>
-            <w:gridSpan w:val="3"/>
+            <w:tcW w:w="709" w:type="dxa"/>
           </w:tcPr>
           <w:p>
             <w:pPr>
@@ -20855,7 +20820,7 @@
         </w:trPr>
         <w:tc>
           <w:tcPr>
-            <w:tcW w:w="3512" w:type="dxa"/>
+            <w:tcW w:w="3529" w:type="dxa"/>
             <w:tcBorders>
               <w:left w:val="single" w:sz="12" w:space="0" w:color="auto"/>
             </w:tcBorders>
@@ -20881,8 +20846,7 @@
         </w:tc>
         <w:tc>
           <w:tcPr>
-            <w:tcW w:w="726" w:type="dxa"/>
-            <w:gridSpan w:val="3"/>
+            <w:tcW w:w="709" w:type="dxa"/>
             <w:tcBorders>
               <w:right w:val="single" w:sz="4" w:space="0" w:color="auto"/>
             </w:tcBorders>
@@ -21120,7 +21084,7 @@
         </w:trPr>
         <w:tc>
           <w:tcPr>
-            <w:tcW w:w="3512" w:type="dxa"/>
+            <w:tcW w:w="3529" w:type="dxa"/>
             <w:tcBorders>
               <w:left w:val="single" w:sz="12" w:space="0" w:color="auto"/>
               <w:bottom w:val="single" w:sz="12" w:space="0" w:color="auto"/>
@@ -21147,8 +21111,7 @@
         </w:tc>
         <w:tc>
           <w:tcPr>
-            <w:tcW w:w="726" w:type="dxa"/>
-            <w:gridSpan w:val="3"/>
+            <w:tcW w:w="709" w:type="dxa"/>
             <w:tcBorders>
               <w:bottom w:val="single" w:sz="12" w:space="0" w:color="auto"/>
               <w:right w:val="single" w:sz="4" w:space="0" w:color="auto"/>
@@ -21371,7 +21334,7 @@
         <w:tc>
           <w:tcPr>
             <w:tcW w:w="4805" w:type="dxa"/>
-            <w:gridSpan w:val="5"/>
+            <w:gridSpan w:val="3"/>
             <w:tcBorders>
               <w:top w:val="single" w:sz="12" w:space="0" w:color="auto"/>
               <w:left w:val="single" w:sz="12" w:space="0" w:color="auto"/>
@@ -21558,8 +21521,7 @@
         </w:trPr>
         <w:tc>
           <w:tcPr>
-            <w:tcW w:w="3523" w:type="dxa"/>
-            <w:gridSpan w:val="2"/>
+            <w:tcW w:w="3529" w:type="dxa"/>
             <w:vMerge w:val="restart"/>
             <w:tcBorders>
               <w:left w:val="single" w:sz="12" w:space="0" w:color="auto"/>
@@ -21585,8 +21547,7 @@
         </w:tc>
         <w:tc>
           <w:tcPr>
-            <w:tcW w:w="715" w:type="dxa"/>
-            <w:gridSpan w:val="2"/>
+            <w:tcW w:w="709" w:type="dxa"/>
             <w:vMerge w:val="restart"/>
             <w:tcBorders>
               <w:left w:val="single" w:sz="4" w:space="0" w:color="auto"/>
@@ -21789,8 +21750,7 @@
         </w:trPr>
         <w:tc>
           <w:tcPr>
-            <w:tcW w:w="3523" w:type="dxa"/>
-            <w:gridSpan w:val="2"/>
+            <w:tcW w:w="3529" w:type="dxa"/>
             <w:vMerge/>
             <w:tcBorders>
               <w:left w:val="single" w:sz="12" w:space="0" w:color="auto"/>
@@ -21802,8 +21762,7 @@
         </w:tc>
         <w:tc>
           <w:tcPr>
-            <w:tcW w:w="715" w:type="dxa"/>
-            <w:gridSpan w:val="2"/>
+            <w:tcW w:w="709" w:type="dxa"/>
             <w:vMerge/>
             <w:tcBorders>
               <w:left w:val="single" w:sz="4" w:space="0" w:color="auto"/>
@@ -21978,7 +21937,6 @@
         <w:tc>
           <w:tcPr>
             <w:tcW w:w="3529" w:type="dxa"/>
-            <w:gridSpan w:val="3"/>
             <w:tcBorders>
               <w:left w:val="single" w:sz="12" w:space="0" w:color="auto"/>
               <w:right w:val="single" w:sz="4" w:space="0" w:color="auto"/>
@@ -22106,8 +22064,6 @@
                 <w:lang w:val="en-US"/>
               </w:rPr>
             </w:pPr>
-            <w:bookmarkStart w:id="0" w:name="_GoBack"/>
-            <w:bookmarkEnd w:id="0"/>
           </w:p>
         </w:tc>
         <w:tc>
@@ -22202,7 +22158,6 @@
         <w:tc>
           <w:tcPr>
             <w:tcW w:w="3529" w:type="dxa"/>
-            <w:gridSpan w:val="3"/>
             <w:tcBorders>
               <w:left w:val="single" w:sz="12" w:space="0" w:color="auto"/>
               <w:right w:val="single" w:sz="4" w:space="0" w:color="auto"/>
@@ -22404,7 +22359,6 @@
         <w:tc>
           <w:tcPr>
             <w:tcW w:w="3529" w:type="dxa"/>
-            <w:gridSpan w:val="3"/>
             <w:tcBorders>
               <w:left w:val="single" w:sz="12" w:space="0" w:color="auto"/>
               <w:bottom w:val="single" w:sz="12" w:space="0" w:color="auto"/>

</xml_diff>